<commit_message>
preliminary version of the perception study
</commit_message>
<xml_diff>
--- a/Wahrnehmungsstudie/Abschnitt 3.docx
+++ b/Wahrnehmungsstudie/Abschnitt 3.docx
@@ -2125,22 +2125,586 @@
       <w:pPr>
         <w:rPr>
           <w:rFonts w:ascii="Arial" w:hAnsi="Arial" w:cs="Arial"/>
+          <w:bCs/>
+          <w:sz w:val="24"/>
+          <w:szCs w:val="24"/>
+        </w:rPr>
+      </w:pPr>
+      <w:r>
+        <w:rPr>
+          <w:rFonts w:ascii="Arial" w:hAnsi="Arial" w:cs="Arial"/>
           <w:b/>
           <w:bCs/>
           <w:sz w:val="24"/>
           <w:szCs w:val="24"/>
         </w:rPr>
+        <w:t xml:space="preserve"> </w:t>
+      </w:r>
+      <w:r>
+        <w:rPr>
+          <w:rFonts w:ascii="Arial" w:hAnsi="Arial" w:cs="Arial"/>
+          <w:bCs/>
+          <w:sz w:val="24"/>
+          <w:szCs w:val="24"/>
+        </w:rPr>
+        <w:t>Das letzte Motoren-Geräusch ist ähnlich zum Vorgänger, allerdings wurden die Attributwerte erneut verändert, um das bisherige Auto-Geräusch noch optimaler, im Hinblick auf Authentizität, zu gestalten.</w:t>
+      </w:r>
+      <w:r>
+        <w:rPr>
+          <w:rFonts w:ascii="Arial" w:hAnsi="Arial" w:cs="Arial"/>
+          <w:bCs/>
+          <w:sz w:val="24"/>
+          <w:szCs w:val="24"/>
+        </w:rPr>
+        <w:t xml:space="preserve"> Die Änderungen spiegeln sich</w:t>
+      </w:r>
+      <w:r>
+        <w:rPr>
+          <w:rFonts w:ascii="Arial" w:hAnsi="Arial" w:cs="Arial"/>
+          <w:bCs/>
+          <w:sz w:val="24"/>
+          <w:szCs w:val="24"/>
+        </w:rPr>
+        <w:t xml:space="preserve"> auch</w:t>
+      </w:r>
+      <w:r>
+        <w:rPr>
+          <w:rFonts w:ascii="Arial" w:hAnsi="Arial" w:cs="Arial"/>
+          <w:bCs/>
+          <w:sz w:val="24"/>
+          <w:szCs w:val="24"/>
+        </w:rPr>
+        <w:t xml:space="preserve"> in den Antworten der Teilnehmer wider</w:t>
+      </w:r>
+      <w:r>
+        <w:rPr>
+          <w:rFonts w:ascii="Arial" w:hAnsi="Arial" w:cs="Arial"/>
+          <w:bCs/>
+          <w:sz w:val="24"/>
+          <w:szCs w:val="24"/>
+        </w:rPr>
+        <w:t>. So ist das Geräusch deutlich weniger prägnant</w:t>
+      </w:r>
+      <w:r>
+        <w:rPr>
+          <w:rFonts w:ascii="Arial" w:hAnsi="Arial" w:cs="Arial"/>
+          <w:bCs/>
+          <w:sz w:val="24"/>
+          <w:szCs w:val="24"/>
+        </w:rPr>
+        <w:t xml:space="preserve">, noch mehr so aggressiv und weniger schrill. </w:t>
+      </w:r>
+      <w:r>
+        <w:rPr>
+          <w:rFonts w:ascii="Arial" w:hAnsi="Arial" w:cs="Arial"/>
+          <w:bCs/>
+          <w:sz w:val="24"/>
+          <w:szCs w:val="24"/>
+        </w:rPr>
+        <w:t>Dafür wurde es etwas kräftiger wahrgenommen.</w:t>
+      </w:r>
+    </w:p>
+    <w:p>
+      <w:pPr>
+        <w:rPr>
+          <w:rFonts w:ascii="Arial" w:hAnsi="Arial" w:cs="Arial"/>
+          <w:bCs/>
+          <w:sz w:val="24"/>
+          <w:szCs w:val="24"/>
+        </w:rPr>
       </w:pPr>
       <w:r>
         <w:rPr>
           <w:rFonts w:ascii="Arial" w:hAnsi="Arial" w:cs="Arial"/>
+          <w:bCs/>
+          <w:sz w:val="24"/>
+          <w:szCs w:val="24"/>
+        </w:rPr>
+        <w:t xml:space="preserve">Durch die weniger großen Veränderungen, lassen sich auch die mit dem Geräusch verbundenen Assoziationen erklären, denn auch hier wurde mehrheitlich ein „Auto“ erkannt. Auch klingt der Motor für einige Teilnehmer wie ein „Helikopter“ oder nach einem „Auto mit starkem Motor“. </w:t>
+      </w:r>
+    </w:p>
+    <w:p>
+      <w:pPr>
+        <w:rPr>
+          <w:rFonts w:ascii="Arial" w:hAnsi="Arial" w:cs="Arial"/>
+          <w:bCs/>
+          <w:sz w:val="24"/>
+          <w:szCs w:val="24"/>
+        </w:rPr>
+      </w:pPr>
+      <w:r>
+        <w:rPr>
+          <w:rFonts w:ascii="Arial" w:hAnsi="Arial" w:cs="Arial"/>
+          <w:bCs/>
+          <w:sz w:val="24"/>
+          <w:szCs w:val="24"/>
+        </w:rPr>
+        <w:t xml:space="preserve">Im Vergleich zu bisherigen Geräuschen, gibt es bei diesem die wenigsten Verbesserungsvorschläge. Dennoch sollte laut </w:t>
+      </w:r>
+      <w:r>
+        <w:rPr>
+          <w:rFonts w:ascii="Arial" w:hAnsi="Arial" w:cs="Arial"/>
+          <w:bCs/>
+          <w:sz w:val="24"/>
+          <w:szCs w:val="24"/>
+        </w:rPr>
+        <w:t xml:space="preserve">einem </w:t>
+      </w:r>
+      <w:r>
+        <w:rPr>
+          <w:rFonts w:ascii="Arial" w:hAnsi="Arial" w:cs="Arial"/>
+          <w:bCs/>
+          <w:sz w:val="24"/>
+          <w:szCs w:val="24"/>
+        </w:rPr>
+        <w:t xml:space="preserve">Probanden der Motor </w:t>
+      </w:r>
+      <w:r>
+        <w:rPr>
+          <w:rFonts w:ascii="Arial" w:hAnsi="Arial" w:cs="Arial"/>
+          <w:bCs/>
+          <w:sz w:val="24"/>
+          <w:szCs w:val="24"/>
+        </w:rPr>
+        <w:t xml:space="preserve">mehr „Schwingung in den Mitten“ besitzen. Restliche Vorschläge bestätigten den Motor mit „so ziemlich der beste Sound“ oder „fordernder Sound, klare Assoziation“. </w:t>
+      </w:r>
+    </w:p>
+    <w:p>
+      <w:pPr>
+        <w:rPr>
+          <w:rFonts w:ascii="Arial" w:hAnsi="Arial" w:cs="Arial"/>
           <w:b/>
           <w:bCs/>
+          <w:sz w:val="28"/>
+          <w:szCs w:val="28"/>
+        </w:rPr>
+      </w:pPr>
+      <w:r>
+        <w:rPr>
+          <w:rFonts w:ascii="Arial" w:hAnsi="Arial" w:cs="Arial"/>
+          <w:b/>
+          <w:bCs/>
+          <w:sz w:val="28"/>
+          <w:szCs w:val="28"/>
+        </w:rPr>
+        <w:lastRenderedPageBreak/>
+        <w:t xml:space="preserve">3.2.10. Reifenrauschen </w:t>
+      </w:r>
+    </w:p>
+    <w:p>
+      <w:pPr>
+        <w:rPr>
+          <w:rFonts w:ascii="Arial" w:hAnsi="Arial" w:cs="Arial"/>
+          <w:sz w:val="24"/>
+          <w:szCs w:val="24"/>
+        </w:rPr>
+      </w:pPr>
+      <w:r>
+        <w:rPr>
+          <w:rFonts w:ascii="Arial" w:hAnsi="Arial" w:cs="Arial"/>
+          <w:sz w:val="24"/>
+          <w:szCs w:val="24"/>
+        </w:rPr>
+        <w:t xml:space="preserve">Das Rauschen, welches je nach Geschwindigkeit des Fahrzeugs und anderen Faktoren, wie Dämmung des Autos, unterschiedlich wahrgenommen wird, wird unter den Teilnehmern durch das Diagramm des Reifenrauschens dargestellt. Hierbei </w:t>
+      </w:r>
+      <w:r>
+        <w:rPr>
+          <w:rFonts w:ascii="Arial" w:hAnsi="Arial" w:cs="Arial"/>
+          <w:sz w:val="24"/>
+          <w:szCs w:val="24"/>
+        </w:rPr>
+        <w:t xml:space="preserve">zeigt sich deutlich, dass das Rauschgeräusch im Durchschnitt sehr hell als dumpf erscheint. Damit geht auch die empfundene schnelle Geschwindigkeit des Autos einher. So </w:t>
+      </w:r>
+      <w:r>
+        <w:rPr>
+          <w:rFonts w:ascii="Arial" w:hAnsi="Arial" w:cs="Arial"/>
+          <w:sz w:val="24"/>
+          <w:szCs w:val="24"/>
+        </w:rPr>
+        <w:t xml:space="preserve">wurde das Geräusch fast von allen Teilnehmern als sehr schnell erkannt. </w:t>
+      </w:r>
+    </w:p>
+    <w:p>
+      <w:pPr>
+        <w:rPr>
+          <w:rFonts w:ascii="Arial" w:hAnsi="Arial" w:cs="Arial"/>
+          <w:sz w:val="24"/>
+          <w:szCs w:val="24"/>
+        </w:rPr>
+      </w:pPr>
+      <w:r>
+        <w:rPr>
+          <w:rFonts w:ascii="Arial" w:hAnsi="Arial" w:cs="Arial"/>
+          <w:sz w:val="24"/>
+          <w:szCs w:val="24"/>
+        </w:rPr>
+        <w:t>Auch hier gibt es noch Verbesserungen, so müsste das optimale Rauschgeräusch „dumpfer“ und „konzentrierter“ erscheinen. Ebenso „läuft der Sound noch nach außen</w:t>
+      </w:r>
+      <w:r>
+        <w:rPr>
+          <w:rFonts w:ascii="Arial" w:hAnsi="Arial" w:cs="Arial"/>
+          <w:sz w:val="24"/>
+          <w:szCs w:val="24"/>
+        </w:rPr>
+        <w:t>“, ist „aber schon versprechend“.</w:t>
+      </w:r>
+    </w:p>
+    <w:p>
+      <w:pPr>
+        <w:rPr>
+          <w:rFonts w:ascii="Arial" w:hAnsi="Arial" w:cs="Arial"/>
+          <w:b/>
+          <w:sz w:val="28"/>
+          <w:szCs w:val="28"/>
+        </w:rPr>
+      </w:pPr>
+      <w:r>
+        <w:rPr>
+          <w:rFonts w:ascii="Arial" w:hAnsi="Arial" w:cs="Arial"/>
+          <w:b/>
+          <w:sz w:val="28"/>
+          <w:szCs w:val="28"/>
+        </w:rPr>
+        <w:t>3.2.11. Realitätsnähe der vorgestellten Geräusche</w:t>
+      </w:r>
+    </w:p>
+    <w:p>
+      <w:pPr>
+        <w:rPr>
+          <w:rFonts w:ascii="Arial" w:hAnsi="Arial" w:cs="Arial"/>
+          <w:sz w:val="24"/>
+          <w:szCs w:val="24"/>
+        </w:rPr>
+      </w:pPr>
+      <w:r>
+        <w:rPr>
+          <w:rFonts w:ascii="Arial" w:hAnsi="Arial" w:cs="Arial"/>
+          <w:sz w:val="24"/>
+          <w:szCs w:val="24"/>
+        </w:rPr>
+        <w:t xml:space="preserve">Nach unserer Erwartung sollten die Motoren </w:t>
+      </w:r>
+      <w:r>
+        <w:rPr>
+          <w:rFonts w:ascii="Arial" w:hAnsi="Arial" w:cs="Arial"/>
+          <w:sz w:val="24"/>
+          <w:szCs w:val="24"/>
+        </w:rPr>
+        <w:t>8 und 9 die realistischsten Motoren-Geräusche darstellen, da diese beiden unsere vorläufigen finalen Geräusche sind. Dies wird auch durch die Teilnehmer bestätigt, denn laut Diagramm ist das Motor-Beispiel 8</w:t>
+      </w:r>
+      <w:r>
+        <w:rPr>
+          <w:rFonts w:ascii="Arial" w:hAnsi="Arial" w:cs="Arial"/>
+          <w:sz w:val="24"/>
+          <w:szCs w:val="24"/>
+        </w:rPr>
+        <w:t xml:space="preserve"> (mit ca. 3,5 von 5 Punkten)</w:t>
+      </w:r>
+      <w:r>
+        <w:rPr>
+          <w:rFonts w:ascii="Arial" w:hAnsi="Arial" w:cs="Arial"/>
+          <w:sz w:val="24"/>
+          <w:szCs w:val="24"/>
+        </w:rPr>
+        <w:t xml:space="preserve">, dicht gefolgt von </w:t>
+      </w:r>
+      <w:r>
+        <w:rPr>
+          <w:rFonts w:ascii="Arial" w:hAnsi="Arial" w:cs="Arial"/>
+          <w:sz w:val="24"/>
+          <w:szCs w:val="24"/>
+        </w:rPr>
+        <w:t>Beispiel 9</w:t>
+      </w:r>
+      <w:r>
+        <w:rPr>
+          <w:rFonts w:ascii="Arial" w:hAnsi="Arial" w:cs="Arial"/>
+          <w:sz w:val="24"/>
+          <w:szCs w:val="24"/>
+        </w:rPr>
+        <w:t xml:space="preserve"> (3,4 von 5 Punkten)</w:t>
+      </w:r>
+      <w:r>
+        <w:rPr>
+          <w:rFonts w:ascii="Arial" w:hAnsi="Arial" w:cs="Arial"/>
+          <w:sz w:val="24"/>
+          <w:szCs w:val="24"/>
+        </w:rPr>
+        <w:t xml:space="preserve">, der Realität am nächsten. </w:t>
+      </w:r>
+      <w:r>
+        <w:rPr>
+          <w:rFonts w:ascii="Arial" w:hAnsi="Arial" w:cs="Arial"/>
+          <w:sz w:val="24"/>
+          <w:szCs w:val="24"/>
+        </w:rPr>
+        <w:t xml:space="preserve">Mit größerem Abstand belegt Motor 2 mit 2,6 Punkten den dritten Platz, während auf dem vierten Platz Motor 1 mit 2,4 Punkten steht. Restliche Motoren-Geräusche belegen mit einer sehr ähnlichen Punktzahl die restlichen Plätze. </w:t>
+      </w:r>
+    </w:p>
+    <w:p>
+      <w:pPr>
+        <w:rPr>
+          <w:rFonts w:ascii="Arial" w:hAnsi="Arial" w:cs="Arial"/>
+          <w:sz w:val="24"/>
+          <w:szCs w:val="24"/>
+        </w:rPr>
+      </w:pPr>
+      <w:r>
+        <w:rPr>
+          <w:rFonts w:ascii="Arial" w:hAnsi="Arial" w:cs="Arial"/>
+          <w:sz w:val="24"/>
+          <w:szCs w:val="24"/>
+        </w:rPr>
+        <w:t>Damit sind die für uns nutzbaren Geräusche Motor 8 und Motor 9.</w:t>
+      </w:r>
+    </w:p>
+    <w:p>
+      <w:pPr>
+        <w:rPr>
+          <w:rFonts w:ascii="Arial" w:hAnsi="Arial" w:cs="Arial"/>
+          <w:sz w:val="24"/>
+          <w:szCs w:val="24"/>
+        </w:rPr>
+      </w:pPr>
+      <w:r>
+        <w:rPr>
+          <w:rFonts w:ascii="Arial" w:hAnsi="Arial" w:cs="Arial"/>
+          <w:sz w:val="24"/>
+          <w:szCs w:val="24"/>
+        </w:rPr>
+        <w:t xml:space="preserve">Das Reifenrauschen zeigt mit 2,8 von 5 Punkten eine für unser Projekt ausreichende Realitätsnähe und Qualität, besonders da es nur im Hintergrund </w:t>
+      </w:r>
+      <w:r>
+        <w:rPr>
+          <w:rFonts w:ascii="Arial" w:hAnsi="Arial" w:cs="Arial"/>
+          <w:sz w:val="24"/>
+          <w:szCs w:val="24"/>
+        </w:rPr>
+        <w:t>des eigentlichen Motors genutzt wird.</w:t>
+      </w:r>
+      <w:r>
+        <w:rPr>
+          <w:rFonts w:ascii="Arial" w:hAnsi="Arial" w:cs="Arial"/>
           <w:sz w:val="24"/>
           <w:szCs w:val="24"/>
         </w:rPr>
         <w:t xml:space="preserve"> </w:t>
       </w:r>
+    </w:p>
+    <w:p>
+      <w:pPr>
+        <w:rPr>
+          <w:rFonts w:ascii="Arial" w:hAnsi="Arial" w:cs="Arial"/>
+          <w:sz w:val="24"/>
+          <w:szCs w:val="24"/>
+        </w:rPr>
+      </w:pPr>
+      <w:r>
+        <w:rPr>
+          <w:rFonts w:ascii="Arial" w:hAnsi="Arial" w:cs="Arial"/>
+          <w:sz w:val="24"/>
+          <w:szCs w:val="24"/>
+        </w:rPr>
+        <w:t>Dennoch wird das Reifengeräusch noch minimal, im Hinblick auf die Vorschläge der Teilnehmer der Studie, verbessert, um ein noch passenderes Rauschen nutzen zu können.</w:t>
+      </w:r>
+    </w:p>
+    <w:p>
+      <w:pPr>
+        <w:rPr>
+          <w:rFonts w:ascii="Arial" w:hAnsi="Arial" w:cs="Arial"/>
+          <w:b/>
+          <w:sz w:val="24"/>
+          <w:szCs w:val="24"/>
+        </w:rPr>
+      </w:pPr>
+      <w:r>
+        <w:rPr>
+          <w:rFonts w:ascii="Arial" w:hAnsi="Arial" w:cs="Arial"/>
+          <w:b/>
+          <w:sz w:val="28"/>
+          <w:szCs w:val="28"/>
+        </w:rPr>
+        <w:t>3.2.12. Eignung der Motor-Geräusche für einen Porsche 911</w:t>
+      </w:r>
+    </w:p>
+    <w:p>
+      <w:pPr>
+        <w:rPr>
+          <w:rFonts w:ascii="Arial" w:hAnsi="Arial" w:cs="Arial"/>
+          <w:sz w:val="24"/>
+          <w:szCs w:val="24"/>
+        </w:rPr>
+      </w:pPr>
+      <w:r>
+        <w:rPr>
+          <w:rFonts w:ascii="Arial" w:hAnsi="Arial" w:cs="Arial"/>
+          <w:sz w:val="24"/>
+          <w:szCs w:val="24"/>
+        </w:rPr>
+        <w:t>Für den Porsche 911 sollte nun erwartungsweise Motor-Geräusch 8 oder 9 am geeignetsten sein, da dies die einzigen Auto- „Sounds“ sind, welche überhaupt als Auto wahrgenommen wurden.</w:t>
+      </w:r>
+    </w:p>
+    <w:p>
+      <w:pPr>
+        <w:rPr>
+          <w:rFonts w:ascii="Arial" w:hAnsi="Arial" w:cs="Arial"/>
+          <w:sz w:val="24"/>
+          <w:szCs w:val="24"/>
+        </w:rPr>
+      </w:pPr>
+      <w:r>
+        <w:rPr>
+          <w:rFonts w:ascii="Arial" w:hAnsi="Arial" w:cs="Arial"/>
+          <w:sz w:val="24"/>
+          <w:szCs w:val="24"/>
+        </w:rPr>
+        <w:t>Die Annahme bestätigt sich durch die Probanden, denn</w:t>
+      </w:r>
+      <w:r>
+        <w:rPr>
+          <w:rFonts w:ascii="Arial" w:hAnsi="Arial" w:cs="Arial"/>
+          <w:b/>
+          <w:sz w:val="24"/>
+          <w:szCs w:val="24"/>
+        </w:rPr>
+        <w:t xml:space="preserve"> </w:t>
+      </w:r>
+      <w:r>
+        <w:rPr>
+          <w:rFonts w:ascii="Arial" w:hAnsi="Arial" w:cs="Arial"/>
+          <w:sz w:val="24"/>
+          <w:szCs w:val="24"/>
+        </w:rPr>
+        <w:t>beide Beispiele</w:t>
+      </w:r>
+      <w:r>
+        <w:rPr>
+          <w:rFonts w:ascii="Arial" w:hAnsi="Arial" w:cs="Arial"/>
+          <w:sz w:val="24"/>
+          <w:szCs w:val="24"/>
+        </w:rPr>
+        <w:t xml:space="preserve"> eignen sich demnach gleichermaßen für den in der Umfrage gezeigten Porsche 911. Mit ca. 3,2 von 5 Punkten liegen sie beide auf Platz 1, während Motor 1 mit 2,2 Punkten folgt und schlussendlich Motor 2 mit 1,9 Punkten und die restlichen Motorgeräusche mit knapp 1,5 Punkten die restlichen Plätze belegen. Motor 4 schneidet mit 1,3 Punkten am schlechtesten ab und ist damit am ungeeignetsten.</w:t>
+      </w:r>
+    </w:p>
+    <w:p>
+      <w:pPr>
+        <w:rPr>
+          <w:rFonts w:ascii="Arial" w:hAnsi="Arial" w:cs="Arial"/>
+          <w:sz w:val="24"/>
+          <w:szCs w:val="24"/>
+        </w:rPr>
+      </w:pPr>
+      <w:r>
+        <w:rPr>
+          <w:rFonts w:ascii="Arial" w:hAnsi="Arial" w:cs="Arial"/>
+          <w:sz w:val="24"/>
+          <w:szCs w:val="24"/>
+        </w:rPr>
+        <w:t>Daher wird Motor 8 und Motor 9, wie erwartet, für das Projekt weiterverwendet werden, die anderen Geräusche werden somit nicht mehr genutzt.</w:t>
+      </w:r>
+    </w:p>
+    <w:p>
+      <w:pPr>
+        <w:rPr>
+          <w:rFonts w:ascii="Arial" w:hAnsi="Arial" w:cs="Arial"/>
+          <w:sz w:val="24"/>
+          <w:szCs w:val="24"/>
+        </w:rPr>
+      </w:pPr>
+      <w:r>
+        <w:rPr>
+          <w:rFonts w:ascii="Arial" w:hAnsi="Arial" w:cs="Arial"/>
+          <w:sz w:val="24"/>
+          <w:szCs w:val="24"/>
+        </w:rPr>
+        <w:br w:type="page"/>
+      </w:r>
+    </w:p>
+    <w:p>
+      <w:pPr>
+        <w:rPr>
+          <w:rFonts w:ascii="Arial" w:hAnsi="Arial" w:cs="Arial"/>
+          <w:b/>
+          <w:sz w:val="28"/>
+          <w:szCs w:val="28"/>
+        </w:rPr>
+      </w:pPr>
+      <w:r>
+        <w:rPr>
+          <w:rFonts w:ascii="Arial" w:hAnsi="Arial" w:cs="Arial"/>
+          <w:b/>
+          <w:sz w:val="28"/>
+          <w:szCs w:val="28"/>
+        </w:rPr>
+        <w:lastRenderedPageBreak/>
+        <w:t>3.3. Zusammenfassung der Umfrageergebnisse</w:t>
+      </w:r>
+    </w:p>
+    <w:p>
+      <w:pPr>
+        <w:rPr>
+          <w:rFonts w:ascii="Arial" w:hAnsi="Arial" w:cs="Arial"/>
+          <w:sz w:val="24"/>
+          <w:szCs w:val="24"/>
+        </w:rPr>
+      </w:pPr>
+      <w:r>
+        <w:rPr>
+          <w:rFonts w:ascii="Arial" w:hAnsi="Arial" w:cs="Arial"/>
+          <w:sz w:val="24"/>
+          <w:szCs w:val="24"/>
+        </w:rPr>
+        <w:t>In Bezug auf alle die Ergebnisse Wahrnehmungen der Teilnehmer der Studie, lässt sich sagen, dass das Motorenbeispiel 8 und 9 für das Projekt weiterverwendet werden können, restliche Motoren-Geräusche allerdings unbrauchbar sind und sich nicht wirklich für das weitere Projekt eignen.</w:t>
+      </w:r>
+    </w:p>
+    <w:p>
+      <w:pPr>
+        <w:rPr>
+          <w:rFonts w:ascii="Arial" w:hAnsi="Arial" w:cs="Arial"/>
+          <w:sz w:val="24"/>
+          <w:szCs w:val="24"/>
+        </w:rPr>
+      </w:pPr>
+      <w:r>
+        <w:rPr>
+          <w:rFonts w:ascii="Arial" w:hAnsi="Arial" w:cs="Arial"/>
+          <w:sz w:val="24"/>
+          <w:szCs w:val="24"/>
+        </w:rPr>
+        <w:t>Das Reifenrauschen hat für dessen Einsatzzweck ausreichend Qualität und kann damit auch verwendet werden.</w:t>
+      </w:r>
+    </w:p>
+    <w:p>
+      <w:pPr>
+        <w:rPr>
+          <w:rFonts w:ascii="Arial" w:hAnsi="Arial" w:cs="Arial"/>
+          <w:sz w:val="24"/>
+          <w:szCs w:val="24"/>
+        </w:rPr>
+      </w:pPr>
+      <w:r>
+        <w:rPr>
+          <w:rFonts w:ascii="Arial" w:hAnsi="Arial" w:cs="Arial"/>
+          <w:sz w:val="24"/>
+          <w:szCs w:val="24"/>
+        </w:rPr>
+        <w:t xml:space="preserve">Allerdings werden, entsprechend der Verbesserungsvorschläge der Probanden, die beiden ausgewählten Motoren-Geräusche und auch das Reifenrauschen verbessert und nochmal überarbeitet, um optimale Ergebnisse </w:t>
+      </w:r>
+      <w:r>
+        <w:rPr>
+          <w:rFonts w:ascii="Arial" w:hAnsi="Arial" w:cs="Arial"/>
+          <w:sz w:val="24"/>
+          <w:szCs w:val="24"/>
+        </w:rPr>
+        <w:t xml:space="preserve">als Grundlage für das anschließende Video zu erhalten. </w:t>
+      </w:r>
+    </w:p>
+    <w:p>
+      <w:pPr>
+        <w:rPr>
+          <w:rFonts w:ascii="Arial" w:hAnsi="Arial" w:cs="Arial"/>
+        </w:rPr>
+      </w:pPr>
     </w:p>
     <w:p>
       <w:pPr>

</xml_diff>